<commit_message>
dfvsdf v dsfv sdfv sd fv
ver 2.0
</commit_message>
<xml_diff>
--- a/qwerty.docx
+++ b/qwerty.docx
@@ -28,136 +28,39 @@
       </w:r>
     </w:p>
     <w:p>
-      <w:proofErr w:type="spellStart"/>
-      <w:r>
-        <w:t>rand_digit</w:t>
-      </w:r>
-      <w:proofErr w:type="spellEnd"/>
-      <w:r>
-        <w:t xml:space="preserve"> = </w:t>
-      </w:r>
-      <w:proofErr w:type="spellStart"/>
-      <w:proofErr w:type="gramStart"/>
-      <w:r>
-        <w:t>random.choice</w:t>
-      </w:r>
-      <w:proofErr w:type="spellEnd"/>
-      <w:proofErr w:type="gramEnd"/>
-      <w:r>
-        <w:t>(DIGITS)</w:t>
-      </w:r>
-    </w:p>
-    <w:p>
-      <w:proofErr w:type="spellStart"/>
-      <w:r>
-        <w:t>temp_pass</w:t>
-      </w:r>
-      <w:proofErr w:type="spellEnd"/>
-      <w:r>
-        <w:t xml:space="preserve"> = </w:t>
-      </w:r>
-      <w:proofErr w:type="spellStart"/>
-      <w:r>
-        <w:t>rand_digit</w:t>
-      </w:r>
-      <w:proofErr w:type="spellEnd"/>
-    </w:p>
-    <w:p>
-      <w:r>
-        <w:t xml:space="preserve">for x in </w:t>
-      </w:r>
-      <w:proofErr w:type="gramStart"/>
-      <w:r>
-        <w:t>range(</w:t>
-      </w:r>
-      <w:proofErr w:type="gramEnd"/>
-      <w:r>
-        <w:t>MAX_LEN - 1):</w:t>
-      </w:r>
-    </w:p>
-    <w:p>
-      <w:r>
-        <w:t xml:space="preserve">    </w:t>
-      </w:r>
-      <w:proofErr w:type="spellStart"/>
-      <w:r>
-        <w:t>temp_pass</w:t>
-      </w:r>
-      <w:proofErr w:type="spellEnd"/>
-      <w:r>
-        <w:t xml:space="preserve"> = </w:t>
-      </w:r>
-      <w:proofErr w:type="spellStart"/>
-      <w:r>
-        <w:t>temp_pass</w:t>
-      </w:r>
-      <w:proofErr w:type="spellEnd"/>
-      <w:r>
-        <w:t xml:space="preserve"> + </w:t>
-      </w:r>
-      <w:proofErr w:type="spellStart"/>
-      <w:proofErr w:type="gramStart"/>
-      <w:r>
-        <w:t>random.choice</w:t>
-      </w:r>
-      <w:proofErr w:type="spellEnd"/>
-      <w:proofErr w:type="gramEnd"/>
-      <w:r>
-        <w:t>(COMBINED_LIST)</w:t>
-      </w:r>
-    </w:p>
-    <w:p>
-      <w:r>
-        <w:t xml:space="preserve">    </w:t>
-      </w:r>
-      <w:proofErr w:type="spellStart"/>
-      <w:r>
-        <w:t>temp_pass_list</w:t>
-      </w:r>
-      <w:proofErr w:type="spellEnd"/>
-      <w:r>
-        <w:t xml:space="preserve"> = </w:t>
-      </w:r>
-      <w:proofErr w:type="spellStart"/>
-      <w:proofErr w:type="gramStart"/>
-      <w:r>
-        <w:t>array.array</w:t>
-      </w:r>
-      <w:proofErr w:type="spellEnd"/>
-      <w:proofErr w:type="gramEnd"/>
-      <w:r>
-        <w:t xml:space="preserve">('u', </w:t>
-      </w:r>
-      <w:proofErr w:type="spellStart"/>
-      <w:r>
-        <w:t>temp_pass</w:t>
-      </w:r>
-      <w:proofErr w:type="spellEnd"/>
-      <w:r>
-        <w:t>)</w:t>
-      </w:r>
-    </w:p>
-    <w:p>
-      <w:r>
-        <w:t xml:space="preserve">    </w:t>
-      </w:r>
-      <w:proofErr w:type="spellStart"/>
-      <w:proofErr w:type="gramStart"/>
-      <w:r>
-        <w:t>random.shuffle</w:t>
-      </w:r>
-      <w:proofErr w:type="spellEnd"/>
-      <w:proofErr w:type="gramEnd"/>
-      <w:r>
-        <w:t>(</w:t>
-      </w:r>
-      <w:proofErr w:type="spellStart"/>
-      <w:r>
-        <w:t>temp_pass_list</w:t>
-      </w:r>
-      <w:proofErr w:type="spellEnd"/>
-      <w:r>
-        <w:t>)</w:t>
+      <w:r>
+        <w:t>rand_digit = random.choice(DIGITS)</w:t>
+      </w:r>
+    </w:p>
+    <w:p>
+      <w:r>
+        <w:t>temp_pass = rand_digit</w:t>
+      </w:r>
+    </w:p>
+    <w:p>
+      <w:r>
+        <w:t>for x in range(MAX_LEN - 1):</w:t>
+      </w:r>
+    </w:p>
+    <w:p>
+      <w:r>
+        <w:t xml:space="preserve">    temp_pass = temp_pass + random.choice(COMBINED_LIST)</w:t>
+      </w:r>
+    </w:p>
+    <w:p>
+      <w:r>
+        <w:t xml:space="preserve">    temp_pass_list = array.arra</w:t>
+      </w:r>
+      <w:r>
+        <w:t>bjhgkjbkjgbkjgu</w:t>
+      </w:r>
+      <w:r>
+        <w:t>y('u', temp_pass)</w:t>
+      </w:r>
+    </w:p>
+    <w:p>
+      <w:r>
+        <w:t xml:space="preserve">    random.shuffle(temp_pass_list)</w:t>
       </w:r>
     </w:p>
     <w:p>
@@ -167,15 +70,7 @@
     </w:p>
     <w:p>
       <w:r>
-        <w:t xml:space="preserve">for x in </w:t>
-      </w:r>
-      <w:proofErr w:type="spellStart"/>
-      <w:r>
-        <w:t>temp_pass_list</w:t>
-      </w:r>
-      <w:proofErr w:type="spellEnd"/>
-      <w:r>
-        <w:t>:</w:t>
+        <w:t>for x in temp_pass_list:</w:t>
       </w:r>
     </w:p>
     <w:p>
@@ -184,13 +79,8 @@
       </w:r>
     </w:p>
     <w:p>
-      <w:proofErr w:type="gramStart"/>
-      <w:r>
-        <w:t>print(</w:t>
-      </w:r>
-      <w:proofErr w:type="gramEnd"/>
-      <w:r>
-        <w:t>"your PNR no. is: ",password)</w:t>
+      <w:r>
+        <w:t>print("your PNR no. is: ",password)</w:t>
       </w:r>
     </w:p>
     <w:sectPr>

</xml_diff>